<commit_message>
Updates for artbin v 2.0.2 23 May 2023
</commit_message>
<xml_diff>
--- a/testing/artbin comparison with EAST.docx
+++ b/testing/artbin comparison with EAST.docx
@@ -1,6 +1,6 @@
 
 <file path=word/document.xml><?xml version="1.0" encoding="utf-8"?>
-<w:document xmlns:wpc="http://schemas.microsoft.com/office/word/2010/wordprocessingCanvas" xmlns:cx="http://schemas.microsoft.com/office/drawing/2014/chartex" xmlns:cx1="http://schemas.microsoft.com/office/drawing/2015/9/8/chartex" xmlns:cx2="http://schemas.microsoft.com/office/drawing/2015/10/21/chartex" xmlns:cx3="http://schemas.microsoft.com/office/drawing/2016/5/9/chartex" xmlns:cx4="http://schemas.microsoft.com/office/drawing/2016/5/10/chartex" xmlns:cx5="http://schemas.microsoft.com/office/drawing/2016/5/11/chartex" xmlns:cx6="http://schemas.microsoft.com/office/drawing/2016/5/12/chartex" xmlns:cx7="http://schemas.microsoft.com/office/drawing/2016/5/13/chartex" xmlns:cx8="http://schemas.microsoft.com/office/drawing/2016/5/14/chartex" xmlns:mc="http://schemas.openxmlformats.org/markup-compatibility/2006" xmlns:aink="http://schemas.microsoft.com/office/drawing/2016/ink" xmlns:am3d="http://schemas.microsoft.com/office/drawing/2017/model3d" xmlns:o="urn:schemas-microsoft-com:office:office" xmlns:r="http://schemas.openxmlformats.org/officeDocument/2006/relationships" xmlns:m="http://schemas.openxmlformats.org/officeDocument/2006/math" xmlns:v="urn:schemas-microsoft-com:vml" xmlns:wp14="http://schemas.microsoft.com/office/word/2010/wordprocessingDrawing" xmlns:wp="http://schemas.openxmlformats.org/drawingml/2006/wordprocessingDrawing" xmlns:w10="urn:schemas-microsoft-com:office:word" xmlns:w="http://schemas.openxmlformats.org/wordprocessingml/2006/main" xmlns:w14="http://schemas.microsoft.com/office/word/2010/wordml" xmlns:w15="http://schemas.microsoft.com/office/word/2012/wordml" xmlns:w16cex="http://schemas.microsoft.com/office/word/2018/wordml/cex" xmlns:w16cid="http://schemas.microsoft.com/office/word/2016/wordml/cid" xmlns:w16="http://schemas.microsoft.com/office/word/2018/wordml" xmlns:w16sdtdh="http://schemas.microsoft.com/office/word/2020/wordml/sdtdatahash" xmlns:w16se="http://schemas.microsoft.com/office/word/2015/wordml/symex" xmlns:wpg="http://schemas.microsoft.com/office/word/2010/wordprocessingGroup" xmlns:wpi="http://schemas.microsoft.com/office/word/2010/wordprocessingInk" xmlns:wne="http://schemas.microsoft.com/office/word/2006/wordml" xmlns:wps="http://schemas.microsoft.com/office/word/2010/wordprocessingShape" mc:Ignorable="w14 w15 w16se w16cid w16 w16cex w16sdtdh wp14">
+<w:document xmlns:wpc="http://schemas.microsoft.com/office/word/2010/wordprocessingCanvas" xmlns:cx="http://schemas.microsoft.com/office/drawing/2014/chartex" xmlns:cx1="http://schemas.microsoft.com/office/drawing/2015/9/8/chartex" xmlns:cx2="http://schemas.microsoft.com/office/drawing/2015/10/21/chartex" xmlns:cx3="http://schemas.microsoft.com/office/drawing/2016/5/9/chartex" xmlns:cx4="http://schemas.microsoft.com/office/drawing/2016/5/10/chartex" xmlns:cx5="http://schemas.microsoft.com/office/drawing/2016/5/11/chartex" xmlns:cx6="http://schemas.microsoft.com/office/drawing/2016/5/12/chartex" xmlns:cx7="http://schemas.microsoft.com/office/drawing/2016/5/13/chartex" xmlns:cx8="http://schemas.microsoft.com/office/drawing/2016/5/14/chartex" xmlns:mc="http://schemas.openxmlformats.org/markup-compatibility/2006" xmlns:aink="http://schemas.microsoft.com/office/drawing/2016/ink" xmlns:am3d="http://schemas.microsoft.com/office/drawing/2017/model3d" xmlns:o="urn:schemas-microsoft-com:office:office" xmlns:oel="http://schemas.microsoft.com/office/2019/extlst" xmlns:r="http://schemas.openxmlformats.org/officeDocument/2006/relationships" xmlns:m="http://schemas.openxmlformats.org/officeDocument/2006/math" xmlns:v="urn:schemas-microsoft-com:vml" xmlns:wp14="http://schemas.microsoft.com/office/word/2010/wordprocessingDrawing" xmlns:wp="http://schemas.openxmlformats.org/drawingml/2006/wordprocessingDrawing" xmlns:w10="urn:schemas-microsoft-com:office:word" xmlns:w="http://schemas.openxmlformats.org/wordprocessingml/2006/main" xmlns:w14="http://schemas.microsoft.com/office/word/2010/wordml" xmlns:w15="http://schemas.microsoft.com/office/word/2012/wordml" xmlns:w16cex="http://schemas.microsoft.com/office/word/2018/wordml/cex" xmlns:w16cid="http://schemas.microsoft.com/office/word/2016/wordml/cid" xmlns:w16="http://schemas.microsoft.com/office/word/2018/wordml" xmlns:w16du="http://schemas.microsoft.com/office/word/2023/wordml/word16du" xmlns:w16sdtdh="http://schemas.microsoft.com/office/word/2020/wordml/sdtdatahash" xmlns:w16se="http://schemas.microsoft.com/office/word/2015/wordml/symex" xmlns:wpg="http://schemas.microsoft.com/office/word/2010/wordprocessingGroup" xmlns:wpi="http://schemas.microsoft.com/office/word/2010/wordprocessingInk" xmlns:wne="http://schemas.microsoft.com/office/word/2006/wordml" xmlns:wps="http://schemas.microsoft.com/office/word/2010/wordprocessingShape" mc:Ignorable="w14 w15 w16se w16cid w16 w16cex w16sdtdh wp14">
   <w:body>
     <w:p/>
     <w:tbl>
@@ -402,6 +402,7 @@
               </w:tabs>
               <w:suppressAutoHyphens/>
               <w:spacing w:before="0"/>
+              <w:ind w:firstLine="457"/>
               <w:jc w:val="left"/>
               <w:rPr>
                 <w:rFonts w:cs="Arial"/>
@@ -524,6 +525,7 @@
               </w:tabs>
               <w:suppressAutoHyphens/>
               <w:spacing w:before="0"/>
+              <w:ind w:firstLine="457"/>
               <w:jc w:val="left"/>
               <w:rPr>
                 <w:color w:val="808080" w:themeColor="background1" w:themeShade="80"/>
@@ -709,6 +711,7 @@
               </w:tabs>
               <w:suppressAutoHyphens/>
               <w:spacing w:before="0"/>
+              <w:ind w:firstLine="457"/>
               <w:jc w:val="left"/>
               <w:rPr>
                 <w:color w:val="808080" w:themeColor="background1" w:themeShade="80"/>
@@ -1852,19 +1855,8 @@
                 <w:szCs w:val="18"/>
                 <w:lang w:eastAsia="en-GB"/>
               </w:rPr>
-              <w:t xml:space="preserve">0.1 0.1) margin(0.2) alpha(0.1) power(0.9) </w:t>
-            </w:r>
-            <w:proofErr w:type="spellStart"/>
-            <w:r>
-              <w:rPr>
-                <w:rFonts w:ascii="Courier New" w:hAnsi="Courier New" w:cs="Courier New"/>
-                <w:sz w:val="18"/>
-                <w:szCs w:val="18"/>
-                <w:lang w:eastAsia="en-GB"/>
-              </w:rPr>
-              <w:t>wald</w:t>
-            </w:r>
-            <w:proofErr w:type="spellEnd"/>
+              <w:t>0.1 0.1) margin(0.2) alpha(0.1) power(0.9) wald</w:t>
+            </w:r>
           </w:p>
         </w:tc>
         <w:tc>
@@ -2143,19 +2135,8 @@
                 <w:szCs w:val="18"/>
                 <w:lang w:eastAsia="en-GB"/>
               </w:rPr>
-              <w:t xml:space="preserve">0.3 0.3) margin(0.1) alpha(0.05) power(0.8) </w:t>
-            </w:r>
-            <w:proofErr w:type="spellStart"/>
-            <w:r>
-              <w:rPr>
-                <w:rFonts w:ascii="Courier New" w:hAnsi="Courier New" w:cs="Courier New"/>
-                <w:sz w:val="18"/>
-                <w:szCs w:val="18"/>
-                <w:lang w:eastAsia="en-GB"/>
-              </w:rPr>
-              <w:t>wald</w:t>
-            </w:r>
-            <w:proofErr w:type="spellEnd"/>
+              <w:t>0.3 0.3) margin(0.1) alpha(0.05) power(0.8) wald</w:t>
+            </w:r>
           </w:p>
         </w:tc>
         <w:tc>
@@ -2451,20 +2432,8 @@
                 <w:szCs w:val="18"/>
                 <w:lang w:eastAsia="en-GB"/>
               </w:rPr>
-              <w:t xml:space="preserve">0.3 0.3) margin(0.05) alpha(0.05) power(0.9) </w:t>
-            </w:r>
-            <w:proofErr w:type="spellStart"/>
-            <w:r>
-              <w:rPr>
-                <w:rFonts w:ascii="Courier New" w:hAnsi="Courier New" w:cs="Courier New"/>
-                <w:color w:val="000000" w:themeColor="text1"/>
-                <w:sz w:val="18"/>
-                <w:szCs w:val="18"/>
-                <w:lang w:eastAsia="en-GB"/>
-              </w:rPr>
-              <w:t>wald</w:t>
-            </w:r>
-            <w:proofErr w:type="spellEnd"/>
+              <w:t>0.3 0.3) margin(0.05) alpha(0.05) power(0.9) wald</w:t>
+            </w:r>
           </w:p>
         </w:tc>
         <w:tc>
@@ -2735,19 +2704,8 @@
                 <w:szCs w:val="18"/>
                 <w:lang w:eastAsia="en-GB"/>
               </w:rPr>
-              <w:t xml:space="preserve">0.15 0.15) margin(0.15) alpha(0.05) power(0.9) </w:t>
-            </w:r>
-            <w:proofErr w:type="spellStart"/>
-            <w:r>
-              <w:rPr>
-                <w:rFonts w:ascii="Courier New" w:hAnsi="Courier New" w:cs="Courier New"/>
-                <w:sz w:val="18"/>
-                <w:szCs w:val="18"/>
-                <w:lang w:eastAsia="en-GB"/>
-              </w:rPr>
-              <w:t>wald</w:t>
-            </w:r>
-            <w:proofErr w:type="spellEnd"/>
+              <w:t>0.15 0.15) margin(0.15) alpha(0.05) power(0.9) wald</w:t>
+            </w:r>
           </w:p>
         </w:tc>
         <w:tc>
@@ -3024,20 +2982,8 @@
                 <w:szCs w:val="18"/>
                 <w:lang w:eastAsia="en-GB"/>
               </w:rPr>
-              <w:t xml:space="preserve">0.2 0.2) margin(0.1) alpha(0.2) power(0.8) </w:t>
-            </w:r>
-            <w:proofErr w:type="spellStart"/>
-            <w:r>
-              <w:rPr>
-                <w:rFonts w:ascii="Courier New" w:hAnsi="Courier New" w:cs="Courier New"/>
-                <w:color w:val="000000" w:themeColor="text1"/>
-                <w:sz w:val="18"/>
-                <w:szCs w:val="18"/>
-                <w:lang w:eastAsia="en-GB"/>
-              </w:rPr>
-              <w:t>wald</w:t>
-            </w:r>
-            <w:proofErr w:type="spellEnd"/>
+              <w:t>0.2 0.2) margin(0.1) alpha(0.2) power(0.8) wald</w:t>
+            </w:r>
           </w:p>
         </w:tc>
         <w:tc>
@@ -3337,20 +3283,8 @@
                 <w:szCs w:val="18"/>
                 <w:lang w:eastAsia="en-GB"/>
               </w:rPr>
-              <w:t xml:space="preserve">0.1 0.1) margin(0.05) alpha(0.05) power(0.9) </w:t>
-            </w:r>
-            <w:proofErr w:type="spellStart"/>
-            <w:r>
-              <w:rPr>
-                <w:rFonts w:ascii="Courier New" w:hAnsi="Courier New" w:cs="Courier New"/>
-                <w:color w:val="000000" w:themeColor="text1"/>
-                <w:sz w:val="18"/>
-                <w:szCs w:val="18"/>
-                <w:lang w:eastAsia="en-GB"/>
-              </w:rPr>
-              <w:t>wald</w:t>
-            </w:r>
-            <w:proofErr w:type="spellEnd"/>
+              <w:t>0.1 0.1) margin(0.05) alpha(0.05) power(0.9) wald</w:t>
+            </w:r>
           </w:p>
         </w:tc>
         <w:tc>
@@ -3634,20 +3568,8 @@
                 <w:szCs w:val="18"/>
                 <w:lang w:eastAsia="en-GB"/>
               </w:rPr>
-              <w:t xml:space="preserve">0.25 0.25) margin(0.2) alpha(0.05) power(0.9) </w:t>
-            </w:r>
-            <w:proofErr w:type="spellStart"/>
-            <w:r>
-              <w:rPr>
-                <w:rFonts w:ascii="Courier New" w:hAnsi="Courier New" w:cs="Courier New"/>
-                <w:color w:val="000000" w:themeColor="text1"/>
-                <w:sz w:val="18"/>
-                <w:szCs w:val="18"/>
-                <w:lang w:eastAsia="en-GB"/>
-              </w:rPr>
-              <w:t>wald</w:t>
-            </w:r>
-            <w:proofErr w:type="spellEnd"/>
+              <w:t>0.25 0.25) margin(0.2) alpha(0.05) power(0.9) wald</w:t>
+            </w:r>
           </w:p>
         </w:tc>
         <w:tc>
@@ -3948,20 +3870,8 @@
                 <w:szCs w:val="18"/>
                 <w:lang w:eastAsia="en-GB"/>
               </w:rPr>
-              <w:t xml:space="preserve">0.2 0.2) margin(0.15) alpha(0.05) power(0.9) </w:t>
-            </w:r>
-            <w:proofErr w:type="spellStart"/>
-            <w:r>
-              <w:rPr>
-                <w:rFonts w:ascii="Courier New" w:hAnsi="Courier New" w:cs="Courier New"/>
-                <w:color w:val="000000" w:themeColor="text1"/>
-                <w:sz w:val="18"/>
-                <w:szCs w:val="18"/>
-                <w:lang w:eastAsia="en-GB"/>
-              </w:rPr>
-              <w:t>wald</w:t>
-            </w:r>
-            <w:proofErr w:type="spellEnd"/>
+              <w:t>0.2 0.2) margin(0.15) alpha(0.05) power(0.9) wald</w:t>
+            </w:r>
           </w:p>
         </w:tc>
         <w:tc>
@@ -4262,20 +4172,8 @@
                 <w:szCs w:val="18"/>
                 <w:lang w:eastAsia="en-GB"/>
               </w:rPr>
-              <w:t xml:space="preserve">0.15 0.15) margin(0.05) alpha(0.05) power(0.9) </w:t>
-            </w:r>
-            <w:proofErr w:type="spellStart"/>
-            <w:r>
-              <w:rPr>
-                <w:rFonts w:ascii="Courier New" w:hAnsi="Courier New" w:cs="Courier New"/>
-                <w:color w:val="000000" w:themeColor="text1"/>
-                <w:sz w:val="18"/>
-                <w:szCs w:val="18"/>
-                <w:lang w:eastAsia="en-GB"/>
-              </w:rPr>
-              <w:t>wald</w:t>
-            </w:r>
-            <w:proofErr w:type="spellEnd"/>
+              <w:t>0.15 0.15) margin(0.05) alpha(0.05) power(0.9) wald</w:t>
+            </w:r>
           </w:p>
         </w:tc>
         <w:tc>
@@ -4611,29 +4509,7 @@
                 <w:szCs w:val="18"/>
                 <w:lang w:eastAsia="en-GB"/>
               </w:rPr>
-              <w:t xml:space="preserve">0.9 0.9) margin(-0.023) alpha(0.05) power(0.9) </w:t>
-            </w:r>
-            <w:proofErr w:type="spellStart"/>
-            <w:r>
-              <w:rPr>
-                <w:rFonts w:ascii="Courier New" w:hAnsi="Courier New" w:cs="Courier New"/>
-                <w:color w:val="000000" w:themeColor="text1"/>
-                <w:sz w:val="18"/>
-                <w:szCs w:val="18"/>
-                <w:lang w:eastAsia="en-GB"/>
-              </w:rPr>
-              <w:t>wald</w:t>
-            </w:r>
-            <w:proofErr w:type="spellEnd"/>
-            <w:r>
-              <w:rPr>
-                <w:rFonts w:ascii="Courier New" w:hAnsi="Courier New" w:cs="Courier New"/>
-                <w:color w:val="000000" w:themeColor="text1"/>
-                <w:sz w:val="18"/>
-                <w:szCs w:val="18"/>
-                <w:lang w:eastAsia="en-GB"/>
-              </w:rPr>
-              <w:t xml:space="preserve"> </w:t>
+              <w:t xml:space="preserve">0.9 0.9) margin(-0.023) alpha(0.05) power(0.9) wald </w:t>
             </w:r>
             <w:proofErr w:type="spellStart"/>
             <w:r>
@@ -8074,7 +7950,7 @@
 </file>
 
 <file path=word/endnotes.xml><?xml version="1.0" encoding="utf-8"?>
-<w:endnotes xmlns:wpc="http://schemas.microsoft.com/office/word/2010/wordprocessingCanvas" xmlns:cx="http://schemas.microsoft.com/office/drawing/2014/chartex" xmlns:cx1="http://schemas.microsoft.com/office/drawing/2015/9/8/chartex" xmlns:cx2="http://schemas.microsoft.com/office/drawing/2015/10/21/chartex" xmlns:cx3="http://schemas.microsoft.com/office/drawing/2016/5/9/chartex" xmlns:cx4="http://schemas.microsoft.com/office/drawing/2016/5/10/chartex" xmlns:cx5="http://schemas.microsoft.com/office/drawing/2016/5/11/chartex" xmlns:cx6="http://schemas.microsoft.com/office/drawing/2016/5/12/chartex" xmlns:cx7="http://schemas.microsoft.com/office/drawing/2016/5/13/chartex" xmlns:cx8="http://schemas.microsoft.com/office/drawing/2016/5/14/chartex" xmlns:mc="http://schemas.openxmlformats.org/markup-compatibility/2006" xmlns:aink="http://schemas.microsoft.com/office/drawing/2016/ink" xmlns:am3d="http://schemas.microsoft.com/office/drawing/2017/model3d" xmlns:o="urn:schemas-microsoft-com:office:office" xmlns:r="http://schemas.openxmlformats.org/officeDocument/2006/relationships" xmlns:m="http://schemas.openxmlformats.org/officeDocument/2006/math" xmlns:v="urn:schemas-microsoft-com:vml" xmlns:wp14="http://schemas.microsoft.com/office/word/2010/wordprocessingDrawing" xmlns:wp="http://schemas.openxmlformats.org/drawingml/2006/wordprocessingDrawing" xmlns:w10="urn:schemas-microsoft-com:office:word" xmlns:w="http://schemas.openxmlformats.org/wordprocessingml/2006/main" xmlns:w14="http://schemas.microsoft.com/office/word/2010/wordml" xmlns:w15="http://schemas.microsoft.com/office/word/2012/wordml" xmlns:w16cex="http://schemas.microsoft.com/office/word/2018/wordml/cex" xmlns:w16cid="http://schemas.microsoft.com/office/word/2016/wordml/cid" xmlns:w16="http://schemas.microsoft.com/office/word/2018/wordml" xmlns:w16sdtdh="http://schemas.microsoft.com/office/word/2020/wordml/sdtdatahash" xmlns:w16se="http://schemas.microsoft.com/office/word/2015/wordml/symex" xmlns:wpg="http://schemas.microsoft.com/office/word/2010/wordprocessingGroup" xmlns:wpi="http://schemas.microsoft.com/office/word/2010/wordprocessingInk" xmlns:wne="http://schemas.microsoft.com/office/word/2006/wordml" xmlns:wps="http://schemas.microsoft.com/office/word/2010/wordprocessingShape" mc:Ignorable="w14 w15 w16se w16cid w16 w16cex w16sdtdh wp14">
+<w:endnotes xmlns:wpc="http://schemas.microsoft.com/office/word/2010/wordprocessingCanvas" xmlns:cx="http://schemas.microsoft.com/office/drawing/2014/chartex" xmlns:cx1="http://schemas.microsoft.com/office/drawing/2015/9/8/chartex" xmlns:cx2="http://schemas.microsoft.com/office/drawing/2015/10/21/chartex" xmlns:cx3="http://schemas.microsoft.com/office/drawing/2016/5/9/chartex" xmlns:cx4="http://schemas.microsoft.com/office/drawing/2016/5/10/chartex" xmlns:cx5="http://schemas.microsoft.com/office/drawing/2016/5/11/chartex" xmlns:cx6="http://schemas.microsoft.com/office/drawing/2016/5/12/chartex" xmlns:cx7="http://schemas.microsoft.com/office/drawing/2016/5/13/chartex" xmlns:cx8="http://schemas.microsoft.com/office/drawing/2016/5/14/chartex" xmlns:mc="http://schemas.openxmlformats.org/markup-compatibility/2006" xmlns:aink="http://schemas.microsoft.com/office/drawing/2016/ink" xmlns:am3d="http://schemas.microsoft.com/office/drawing/2017/model3d" xmlns:o="urn:schemas-microsoft-com:office:office" xmlns:oel="http://schemas.microsoft.com/office/2019/extlst" xmlns:r="http://schemas.openxmlformats.org/officeDocument/2006/relationships" xmlns:m="http://schemas.openxmlformats.org/officeDocument/2006/math" xmlns:v="urn:schemas-microsoft-com:vml" xmlns:wp14="http://schemas.microsoft.com/office/word/2010/wordprocessingDrawing" xmlns:wp="http://schemas.openxmlformats.org/drawingml/2006/wordprocessingDrawing" xmlns:w10="urn:schemas-microsoft-com:office:word" xmlns:w="http://schemas.openxmlformats.org/wordprocessingml/2006/main" xmlns:w14="http://schemas.microsoft.com/office/word/2010/wordml" xmlns:w15="http://schemas.microsoft.com/office/word/2012/wordml" xmlns:w16cex="http://schemas.microsoft.com/office/word/2018/wordml/cex" xmlns:w16cid="http://schemas.microsoft.com/office/word/2016/wordml/cid" xmlns:w16="http://schemas.microsoft.com/office/word/2018/wordml" xmlns:w16du="http://schemas.microsoft.com/office/word/2023/wordml/word16du" xmlns:w16sdtdh="http://schemas.microsoft.com/office/word/2020/wordml/sdtdatahash" xmlns:w16se="http://schemas.microsoft.com/office/word/2015/wordml/symex" xmlns:wpg="http://schemas.microsoft.com/office/word/2010/wordprocessingGroup" xmlns:wpi="http://schemas.microsoft.com/office/word/2010/wordprocessingInk" xmlns:wne="http://schemas.microsoft.com/office/word/2006/wordml" xmlns:wps="http://schemas.microsoft.com/office/word/2010/wordprocessingShape" mc:Ignorable="w14 w15 w16se w16cid w16 w16cex w16sdtdh wp14">
   <w:endnote w:type="separator" w:id="-1">
     <w:p>
       <w:pPr>
@@ -8112,7 +7988,7 @@
 </file>
 
 <file path=word/footer1.xml><?xml version="1.0" encoding="utf-8"?>
-<w:ftr xmlns:wpc="http://schemas.microsoft.com/office/word/2010/wordprocessingCanvas" xmlns:cx="http://schemas.microsoft.com/office/drawing/2014/chartex" xmlns:cx1="http://schemas.microsoft.com/office/drawing/2015/9/8/chartex" xmlns:cx2="http://schemas.microsoft.com/office/drawing/2015/10/21/chartex" xmlns:cx3="http://schemas.microsoft.com/office/drawing/2016/5/9/chartex" xmlns:cx4="http://schemas.microsoft.com/office/drawing/2016/5/10/chartex" xmlns:cx5="http://schemas.microsoft.com/office/drawing/2016/5/11/chartex" xmlns:cx6="http://schemas.microsoft.com/office/drawing/2016/5/12/chartex" xmlns:cx7="http://schemas.microsoft.com/office/drawing/2016/5/13/chartex" xmlns:cx8="http://schemas.microsoft.com/office/drawing/2016/5/14/chartex" xmlns:mc="http://schemas.openxmlformats.org/markup-compatibility/2006" xmlns:aink="http://schemas.microsoft.com/office/drawing/2016/ink" xmlns:am3d="http://schemas.microsoft.com/office/drawing/2017/model3d" xmlns:o="urn:schemas-microsoft-com:office:office" xmlns:r="http://schemas.openxmlformats.org/officeDocument/2006/relationships" xmlns:m="http://schemas.openxmlformats.org/officeDocument/2006/math" xmlns:v="urn:schemas-microsoft-com:vml" xmlns:wp14="http://schemas.microsoft.com/office/word/2010/wordprocessingDrawing" xmlns:wp="http://schemas.openxmlformats.org/drawingml/2006/wordprocessingDrawing" xmlns:w10="urn:schemas-microsoft-com:office:word" xmlns:w="http://schemas.openxmlformats.org/wordprocessingml/2006/main" xmlns:w14="http://schemas.microsoft.com/office/word/2010/wordml" xmlns:w15="http://schemas.microsoft.com/office/word/2012/wordml" xmlns:w16cex="http://schemas.microsoft.com/office/word/2018/wordml/cex" xmlns:w16cid="http://schemas.microsoft.com/office/word/2016/wordml/cid" xmlns:w16="http://schemas.microsoft.com/office/word/2018/wordml" xmlns:w16sdtdh="http://schemas.microsoft.com/office/word/2020/wordml/sdtdatahash" xmlns:w16se="http://schemas.microsoft.com/office/word/2015/wordml/symex" xmlns:wpg="http://schemas.microsoft.com/office/word/2010/wordprocessingGroup" xmlns:wpi="http://schemas.microsoft.com/office/word/2010/wordprocessingInk" xmlns:wne="http://schemas.microsoft.com/office/word/2006/wordml" xmlns:wps="http://schemas.microsoft.com/office/word/2010/wordprocessingShape" mc:Ignorable="w14 w15 w16se w16cid w16 w16cex w16sdtdh wp14">
+<w:ftr xmlns:wpc="http://schemas.microsoft.com/office/word/2010/wordprocessingCanvas" xmlns:cx="http://schemas.microsoft.com/office/drawing/2014/chartex" xmlns:cx1="http://schemas.microsoft.com/office/drawing/2015/9/8/chartex" xmlns:cx2="http://schemas.microsoft.com/office/drawing/2015/10/21/chartex" xmlns:cx3="http://schemas.microsoft.com/office/drawing/2016/5/9/chartex" xmlns:cx4="http://schemas.microsoft.com/office/drawing/2016/5/10/chartex" xmlns:cx5="http://schemas.microsoft.com/office/drawing/2016/5/11/chartex" xmlns:cx6="http://schemas.microsoft.com/office/drawing/2016/5/12/chartex" xmlns:cx7="http://schemas.microsoft.com/office/drawing/2016/5/13/chartex" xmlns:cx8="http://schemas.microsoft.com/office/drawing/2016/5/14/chartex" xmlns:mc="http://schemas.openxmlformats.org/markup-compatibility/2006" xmlns:aink="http://schemas.microsoft.com/office/drawing/2016/ink" xmlns:am3d="http://schemas.microsoft.com/office/drawing/2017/model3d" xmlns:o="urn:schemas-microsoft-com:office:office" xmlns:oel="http://schemas.microsoft.com/office/2019/extlst" xmlns:r="http://schemas.openxmlformats.org/officeDocument/2006/relationships" xmlns:m="http://schemas.openxmlformats.org/officeDocument/2006/math" xmlns:v="urn:schemas-microsoft-com:vml" xmlns:wp14="http://schemas.microsoft.com/office/word/2010/wordprocessingDrawing" xmlns:wp="http://schemas.openxmlformats.org/drawingml/2006/wordprocessingDrawing" xmlns:w10="urn:schemas-microsoft-com:office:word" xmlns:w="http://schemas.openxmlformats.org/wordprocessingml/2006/main" xmlns:w14="http://schemas.microsoft.com/office/word/2010/wordml" xmlns:w15="http://schemas.microsoft.com/office/word/2012/wordml" xmlns:w16cex="http://schemas.microsoft.com/office/word/2018/wordml/cex" xmlns:w16cid="http://schemas.microsoft.com/office/word/2016/wordml/cid" xmlns:w16="http://schemas.microsoft.com/office/word/2018/wordml" xmlns:w16du="http://schemas.microsoft.com/office/word/2023/wordml/word16du" xmlns:w16sdtdh="http://schemas.microsoft.com/office/word/2020/wordml/sdtdatahash" xmlns:w16se="http://schemas.microsoft.com/office/word/2015/wordml/symex" xmlns:wpg="http://schemas.microsoft.com/office/word/2010/wordprocessingGroup" xmlns:wpi="http://schemas.microsoft.com/office/word/2010/wordprocessingInk" xmlns:wne="http://schemas.microsoft.com/office/word/2006/wordml" xmlns:wps="http://schemas.microsoft.com/office/word/2010/wordprocessingShape" mc:Ignorable="w14 w15 w16se w16cid w16 w16cex w16sdtdh wp14">
   <w:p>
     <w:pPr>
       <w:pStyle w:val="CERCCRFooter"/>
@@ -8185,7 +8061,7 @@
 </file>
 
 <file path=word/footnotes.xml><?xml version="1.0" encoding="utf-8"?>
-<w:footnotes xmlns:wpc="http://schemas.microsoft.com/office/word/2010/wordprocessingCanvas" xmlns:cx="http://schemas.microsoft.com/office/drawing/2014/chartex" xmlns:cx1="http://schemas.microsoft.com/office/drawing/2015/9/8/chartex" xmlns:cx2="http://schemas.microsoft.com/office/drawing/2015/10/21/chartex" xmlns:cx3="http://schemas.microsoft.com/office/drawing/2016/5/9/chartex" xmlns:cx4="http://schemas.microsoft.com/office/drawing/2016/5/10/chartex" xmlns:cx5="http://schemas.microsoft.com/office/drawing/2016/5/11/chartex" xmlns:cx6="http://schemas.microsoft.com/office/drawing/2016/5/12/chartex" xmlns:cx7="http://schemas.microsoft.com/office/drawing/2016/5/13/chartex" xmlns:cx8="http://schemas.microsoft.com/office/drawing/2016/5/14/chartex" xmlns:mc="http://schemas.openxmlformats.org/markup-compatibility/2006" xmlns:aink="http://schemas.microsoft.com/office/drawing/2016/ink" xmlns:am3d="http://schemas.microsoft.com/office/drawing/2017/model3d" xmlns:o="urn:schemas-microsoft-com:office:office" xmlns:r="http://schemas.openxmlformats.org/officeDocument/2006/relationships" xmlns:m="http://schemas.openxmlformats.org/officeDocument/2006/math" xmlns:v="urn:schemas-microsoft-com:vml" xmlns:wp14="http://schemas.microsoft.com/office/word/2010/wordprocessingDrawing" xmlns:wp="http://schemas.openxmlformats.org/drawingml/2006/wordprocessingDrawing" xmlns:w10="urn:schemas-microsoft-com:office:word" xmlns:w="http://schemas.openxmlformats.org/wordprocessingml/2006/main" xmlns:w14="http://schemas.microsoft.com/office/word/2010/wordml" xmlns:w15="http://schemas.microsoft.com/office/word/2012/wordml" xmlns:w16cex="http://schemas.microsoft.com/office/word/2018/wordml/cex" xmlns:w16cid="http://schemas.microsoft.com/office/word/2016/wordml/cid" xmlns:w16="http://schemas.microsoft.com/office/word/2018/wordml" xmlns:w16sdtdh="http://schemas.microsoft.com/office/word/2020/wordml/sdtdatahash" xmlns:w16se="http://schemas.microsoft.com/office/word/2015/wordml/symex" xmlns:wpg="http://schemas.microsoft.com/office/word/2010/wordprocessingGroup" xmlns:wpi="http://schemas.microsoft.com/office/word/2010/wordprocessingInk" xmlns:wne="http://schemas.microsoft.com/office/word/2006/wordml" xmlns:wps="http://schemas.microsoft.com/office/word/2010/wordprocessingShape" mc:Ignorable="w14 w15 w16se w16cid w16 w16cex w16sdtdh wp14">
+<w:footnotes xmlns:wpc="http://schemas.microsoft.com/office/word/2010/wordprocessingCanvas" xmlns:cx="http://schemas.microsoft.com/office/drawing/2014/chartex" xmlns:cx1="http://schemas.microsoft.com/office/drawing/2015/9/8/chartex" xmlns:cx2="http://schemas.microsoft.com/office/drawing/2015/10/21/chartex" xmlns:cx3="http://schemas.microsoft.com/office/drawing/2016/5/9/chartex" xmlns:cx4="http://schemas.microsoft.com/office/drawing/2016/5/10/chartex" xmlns:cx5="http://schemas.microsoft.com/office/drawing/2016/5/11/chartex" xmlns:cx6="http://schemas.microsoft.com/office/drawing/2016/5/12/chartex" xmlns:cx7="http://schemas.microsoft.com/office/drawing/2016/5/13/chartex" xmlns:cx8="http://schemas.microsoft.com/office/drawing/2016/5/14/chartex" xmlns:mc="http://schemas.openxmlformats.org/markup-compatibility/2006" xmlns:aink="http://schemas.microsoft.com/office/drawing/2016/ink" xmlns:am3d="http://schemas.microsoft.com/office/drawing/2017/model3d" xmlns:o="urn:schemas-microsoft-com:office:office" xmlns:oel="http://schemas.microsoft.com/office/2019/extlst" xmlns:r="http://schemas.openxmlformats.org/officeDocument/2006/relationships" xmlns:m="http://schemas.openxmlformats.org/officeDocument/2006/math" xmlns:v="urn:schemas-microsoft-com:vml" xmlns:wp14="http://schemas.microsoft.com/office/word/2010/wordprocessingDrawing" xmlns:wp="http://schemas.openxmlformats.org/drawingml/2006/wordprocessingDrawing" xmlns:w10="urn:schemas-microsoft-com:office:word" xmlns:w="http://schemas.openxmlformats.org/wordprocessingml/2006/main" xmlns:w14="http://schemas.microsoft.com/office/word/2010/wordml" xmlns:w15="http://schemas.microsoft.com/office/word/2012/wordml" xmlns:w16cex="http://schemas.microsoft.com/office/word/2018/wordml/cex" xmlns:w16cid="http://schemas.microsoft.com/office/word/2016/wordml/cid" xmlns:w16="http://schemas.microsoft.com/office/word/2018/wordml" xmlns:w16du="http://schemas.microsoft.com/office/word/2023/wordml/word16du" xmlns:w16sdtdh="http://schemas.microsoft.com/office/word/2020/wordml/sdtdatahash" xmlns:w16se="http://schemas.microsoft.com/office/word/2015/wordml/symex" xmlns:wpg="http://schemas.microsoft.com/office/word/2010/wordprocessingGroup" xmlns:wpi="http://schemas.microsoft.com/office/word/2010/wordprocessingInk" xmlns:wne="http://schemas.microsoft.com/office/word/2006/wordml" xmlns:wps="http://schemas.microsoft.com/office/word/2010/wordprocessingShape" mc:Ignorable="w14 w15 w16se w16cid w16 w16cex w16sdtdh wp14">
   <w:footnote w:type="separator" w:id="-1">
     <w:p>
       <w:pPr>
@@ -8213,7 +8089,7 @@
 </file>
 
 <file path=word/header1.xml><?xml version="1.0" encoding="utf-8"?>
-<w:hdr xmlns:wpc="http://schemas.microsoft.com/office/word/2010/wordprocessingCanvas" xmlns:cx="http://schemas.microsoft.com/office/drawing/2014/chartex" xmlns:cx1="http://schemas.microsoft.com/office/drawing/2015/9/8/chartex" xmlns:cx2="http://schemas.microsoft.com/office/drawing/2015/10/21/chartex" xmlns:cx3="http://schemas.microsoft.com/office/drawing/2016/5/9/chartex" xmlns:cx4="http://schemas.microsoft.com/office/drawing/2016/5/10/chartex" xmlns:cx5="http://schemas.microsoft.com/office/drawing/2016/5/11/chartex" xmlns:cx6="http://schemas.microsoft.com/office/drawing/2016/5/12/chartex" xmlns:cx7="http://schemas.microsoft.com/office/drawing/2016/5/13/chartex" xmlns:cx8="http://schemas.microsoft.com/office/drawing/2016/5/14/chartex" xmlns:mc="http://schemas.openxmlformats.org/markup-compatibility/2006" xmlns:aink="http://schemas.microsoft.com/office/drawing/2016/ink" xmlns:am3d="http://schemas.microsoft.com/office/drawing/2017/model3d" xmlns:o="urn:schemas-microsoft-com:office:office" xmlns:r="http://schemas.openxmlformats.org/officeDocument/2006/relationships" xmlns:m="http://schemas.openxmlformats.org/officeDocument/2006/math" xmlns:v="urn:schemas-microsoft-com:vml" xmlns:wp14="http://schemas.microsoft.com/office/word/2010/wordprocessingDrawing" xmlns:wp="http://schemas.openxmlformats.org/drawingml/2006/wordprocessingDrawing" xmlns:w10="urn:schemas-microsoft-com:office:word" xmlns:w="http://schemas.openxmlformats.org/wordprocessingml/2006/main" xmlns:w14="http://schemas.microsoft.com/office/word/2010/wordml" xmlns:w15="http://schemas.microsoft.com/office/word/2012/wordml" xmlns:w16cex="http://schemas.microsoft.com/office/word/2018/wordml/cex" xmlns:w16cid="http://schemas.microsoft.com/office/word/2016/wordml/cid" xmlns:w16="http://schemas.microsoft.com/office/word/2018/wordml" xmlns:w16sdtdh="http://schemas.microsoft.com/office/word/2020/wordml/sdtdatahash" xmlns:w16se="http://schemas.microsoft.com/office/word/2015/wordml/symex" xmlns:wpg="http://schemas.microsoft.com/office/word/2010/wordprocessingGroup" xmlns:wpi="http://schemas.microsoft.com/office/word/2010/wordprocessingInk" xmlns:wne="http://schemas.microsoft.com/office/word/2006/wordml" xmlns:wps="http://schemas.microsoft.com/office/word/2010/wordprocessingShape" mc:Ignorable="w14 w15 w16se w16cid w16 w16cex w16sdtdh wp14">
+<w:hdr xmlns:wpc="http://schemas.microsoft.com/office/word/2010/wordprocessingCanvas" xmlns:cx="http://schemas.microsoft.com/office/drawing/2014/chartex" xmlns:cx1="http://schemas.microsoft.com/office/drawing/2015/9/8/chartex" xmlns:cx2="http://schemas.microsoft.com/office/drawing/2015/10/21/chartex" xmlns:cx3="http://schemas.microsoft.com/office/drawing/2016/5/9/chartex" xmlns:cx4="http://schemas.microsoft.com/office/drawing/2016/5/10/chartex" xmlns:cx5="http://schemas.microsoft.com/office/drawing/2016/5/11/chartex" xmlns:cx6="http://schemas.microsoft.com/office/drawing/2016/5/12/chartex" xmlns:cx7="http://schemas.microsoft.com/office/drawing/2016/5/13/chartex" xmlns:cx8="http://schemas.microsoft.com/office/drawing/2016/5/14/chartex" xmlns:mc="http://schemas.openxmlformats.org/markup-compatibility/2006" xmlns:aink="http://schemas.microsoft.com/office/drawing/2016/ink" xmlns:am3d="http://schemas.microsoft.com/office/drawing/2017/model3d" xmlns:o="urn:schemas-microsoft-com:office:office" xmlns:oel="http://schemas.microsoft.com/office/2019/extlst" xmlns:r="http://schemas.openxmlformats.org/officeDocument/2006/relationships" xmlns:m="http://schemas.openxmlformats.org/officeDocument/2006/math" xmlns:v="urn:schemas-microsoft-com:vml" xmlns:wp14="http://schemas.microsoft.com/office/word/2010/wordprocessingDrawing" xmlns:wp="http://schemas.openxmlformats.org/drawingml/2006/wordprocessingDrawing" xmlns:w10="urn:schemas-microsoft-com:office:word" xmlns:w="http://schemas.openxmlformats.org/wordprocessingml/2006/main" xmlns:w14="http://schemas.microsoft.com/office/word/2010/wordml" xmlns:w15="http://schemas.microsoft.com/office/word/2012/wordml" xmlns:w16cex="http://schemas.microsoft.com/office/word/2018/wordml/cex" xmlns:w16cid="http://schemas.microsoft.com/office/word/2016/wordml/cid" xmlns:w16="http://schemas.microsoft.com/office/word/2018/wordml" xmlns:w16du="http://schemas.microsoft.com/office/word/2023/wordml/word16du" xmlns:w16sdtdh="http://schemas.microsoft.com/office/word/2020/wordml/sdtdatahash" xmlns:w16se="http://schemas.microsoft.com/office/word/2015/wordml/symex" xmlns:wpg="http://schemas.microsoft.com/office/word/2010/wordprocessingGroup" xmlns:wpi="http://schemas.microsoft.com/office/word/2010/wordprocessingInk" xmlns:wne="http://schemas.microsoft.com/office/word/2006/wordml" xmlns:wps="http://schemas.microsoft.com/office/word/2010/wordprocessingShape" mc:Ignorable="w14 w15 w16se w16cid w16 w16cex w16sdtdh wp14">
   <w:p>
     <w:r>
       <w:rPr>
@@ -8331,7 +8207,7 @@
 </file>
 
 <file path=word/numbering.xml><?xml version="1.0" encoding="utf-8"?>
-<w:numbering xmlns:wpc="http://schemas.microsoft.com/office/word/2010/wordprocessingCanvas" xmlns:cx="http://schemas.microsoft.com/office/drawing/2014/chartex" xmlns:cx1="http://schemas.microsoft.com/office/drawing/2015/9/8/chartex" xmlns:cx2="http://schemas.microsoft.com/office/drawing/2015/10/21/chartex" xmlns:cx3="http://schemas.microsoft.com/office/drawing/2016/5/9/chartex" xmlns:cx4="http://schemas.microsoft.com/office/drawing/2016/5/10/chartex" xmlns:cx5="http://schemas.microsoft.com/office/drawing/2016/5/11/chartex" xmlns:cx6="http://schemas.microsoft.com/office/drawing/2016/5/12/chartex" xmlns:cx7="http://schemas.microsoft.com/office/drawing/2016/5/13/chartex" xmlns:cx8="http://schemas.microsoft.com/office/drawing/2016/5/14/chartex" xmlns:mc="http://schemas.openxmlformats.org/markup-compatibility/2006" xmlns:aink="http://schemas.microsoft.com/office/drawing/2016/ink" xmlns:am3d="http://schemas.microsoft.com/office/drawing/2017/model3d" xmlns:o="urn:schemas-microsoft-com:office:office" xmlns:r="http://schemas.openxmlformats.org/officeDocument/2006/relationships" xmlns:m="http://schemas.openxmlformats.org/officeDocument/2006/math" xmlns:v="urn:schemas-microsoft-com:vml" xmlns:wp14="http://schemas.microsoft.com/office/word/2010/wordprocessingDrawing" xmlns:wp="http://schemas.openxmlformats.org/drawingml/2006/wordprocessingDrawing" xmlns:w10="urn:schemas-microsoft-com:office:word" xmlns:w="http://schemas.openxmlformats.org/wordprocessingml/2006/main" xmlns:w14="http://schemas.microsoft.com/office/word/2010/wordml" xmlns:w15="http://schemas.microsoft.com/office/word/2012/wordml" xmlns:w16cex="http://schemas.microsoft.com/office/word/2018/wordml/cex" xmlns:w16cid="http://schemas.microsoft.com/office/word/2016/wordml/cid" xmlns:w16="http://schemas.microsoft.com/office/word/2018/wordml" xmlns:w16sdtdh="http://schemas.microsoft.com/office/word/2020/wordml/sdtdatahash" xmlns:w16se="http://schemas.microsoft.com/office/word/2015/wordml/symex" xmlns:wpg="http://schemas.microsoft.com/office/word/2010/wordprocessingGroup" xmlns:wpi="http://schemas.microsoft.com/office/word/2010/wordprocessingInk" xmlns:wne="http://schemas.microsoft.com/office/word/2006/wordml" xmlns:wps="http://schemas.microsoft.com/office/word/2010/wordprocessingShape" mc:Ignorable="w14 w15 w16se w16cid w16 w16cex w16sdtdh wp14">
+<w:numbering xmlns:wpc="http://schemas.microsoft.com/office/word/2010/wordprocessingCanvas" xmlns:cx="http://schemas.microsoft.com/office/drawing/2014/chartex" xmlns:cx1="http://schemas.microsoft.com/office/drawing/2015/9/8/chartex" xmlns:cx2="http://schemas.microsoft.com/office/drawing/2015/10/21/chartex" xmlns:cx3="http://schemas.microsoft.com/office/drawing/2016/5/9/chartex" xmlns:cx4="http://schemas.microsoft.com/office/drawing/2016/5/10/chartex" xmlns:cx5="http://schemas.microsoft.com/office/drawing/2016/5/11/chartex" xmlns:cx6="http://schemas.microsoft.com/office/drawing/2016/5/12/chartex" xmlns:cx7="http://schemas.microsoft.com/office/drawing/2016/5/13/chartex" xmlns:cx8="http://schemas.microsoft.com/office/drawing/2016/5/14/chartex" xmlns:mc="http://schemas.openxmlformats.org/markup-compatibility/2006" xmlns:aink="http://schemas.microsoft.com/office/drawing/2016/ink" xmlns:am3d="http://schemas.microsoft.com/office/drawing/2017/model3d" xmlns:o="urn:schemas-microsoft-com:office:office" xmlns:oel="http://schemas.microsoft.com/office/2019/extlst" xmlns:r="http://schemas.openxmlformats.org/officeDocument/2006/relationships" xmlns:m="http://schemas.openxmlformats.org/officeDocument/2006/math" xmlns:v="urn:schemas-microsoft-com:vml" xmlns:wp14="http://schemas.microsoft.com/office/word/2010/wordprocessingDrawing" xmlns:wp="http://schemas.openxmlformats.org/drawingml/2006/wordprocessingDrawing" xmlns:w10="urn:schemas-microsoft-com:office:word" xmlns:w="http://schemas.openxmlformats.org/wordprocessingml/2006/main" xmlns:w14="http://schemas.microsoft.com/office/word/2010/wordml" xmlns:w15="http://schemas.microsoft.com/office/word/2012/wordml" xmlns:w16cex="http://schemas.microsoft.com/office/word/2018/wordml/cex" xmlns:w16cid="http://schemas.microsoft.com/office/word/2016/wordml/cid" xmlns:w16="http://schemas.microsoft.com/office/word/2018/wordml" xmlns:w16du="http://schemas.microsoft.com/office/word/2023/wordml/word16du" xmlns:w16sdtdh="http://schemas.microsoft.com/office/word/2020/wordml/sdtdatahash" xmlns:w16se="http://schemas.microsoft.com/office/word/2015/wordml/symex" xmlns:wpg="http://schemas.microsoft.com/office/word/2010/wordprocessingGroup" xmlns:wpi="http://schemas.microsoft.com/office/word/2010/wordprocessingInk" xmlns:wne="http://schemas.microsoft.com/office/word/2006/wordml" xmlns:wps="http://schemas.microsoft.com/office/word/2010/wordprocessingShape" mc:Ignorable="w14 w15 w16se w16cid w16 w16cex w16sdtdh wp14">
   <w:abstractNum w:abstractNumId="0" w15:restartNumberingAfterBreak="0">
     <w:nsid w:val="051C3D04"/>
     <w:multiLevelType w:val="hybridMultilevel"/>

</xml_diff>